<commit_message>
add one type of redis list
</commit_message>
<xml_diff>
--- a/Redis/Redis.docx
+++ b/Redis/Redis.docx
@@ -3348,6 +3348,13 @@
         <w:widowControl/>
         <w:suppressLineNumbers w:val="0"/>
         <w:jc w:val="left"/>
+        <w:rPr>
+          <w:rFonts w:ascii="宋体" w:hAnsi="宋体" w:eastAsia="宋体" w:cs="宋体"/>
+          <w:kern w:val="0"/>
+          <w:sz w:val="24"/>
+          <w:szCs w:val="24"/>
+          <w:lang w:val="en-US" w:eastAsia="zh-CN" w:bidi="ar"/>
+        </w:rPr>
       </w:pPr>
       <w:r>
         <w:rPr>
@@ -3400,7 +3407,6 @@
           <w:lang w:val="en-US" w:eastAsia="zh-CN" w:bidi="ar"/>
         </w:rPr>
         <w:tab/>
-        <w:t/>
       </w:r>
       <w:r>
         <w:rPr>
@@ -3411,7 +3417,6 @@
           <w:lang w:val="en-US" w:eastAsia="zh-CN" w:bidi="ar"/>
         </w:rPr>
         <w:tab/>
-        <w:t/>
       </w:r>
       <w:r>
         <w:rPr>
@@ -3422,7 +3427,6 @@
           <w:lang w:val="en-US" w:eastAsia="zh-CN" w:bidi="ar"/>
         </w:rPr>
         <w:tab/>
-        <w:t/>
       </w:r>
       <w:r>
         <w:rPr>
@@ -3433,7 +3437,6 @@
           <w:lang w:val="en-US" w:eastAsia="zh-CN" w:bidi="ar"/>
         </w:rPr>
         <w:tab/>
-        <w:t/>
       </w:r>
       <w:r>
         <w:rPr>
@@ -3444,7 +3447,6 @@
           <w:lang w:val="en-US" w:eastAsia="zh-CN" w:bidi="ar"/>
         </w:rPr>
         <w:tab/>
-        <w:t/>
       </w:r>
       <w:r>
         <w:rPr>
@@ -3455,7 +3457,6 @@
           <w:lang w:val="en-US" w:eastAsia="zh-CN" w:bidi="ar"/>
         </w:rPr>
         <w:tab/>
-        <w:t/>
       </w:r>
       <w:r>
         <w:rPr>
@@ -3466,7 +3467,6 @@
           <w:lang w:val="en-US" w:eastAsia="zh-CN" w:bidi="ar"/>
         </w:rPr>
         <w:tab/>
-        <w:t/>
       </w:r>
       <w:r>
         <w:rPr>
@@ -3478,7 +3478,6 @@
         </w:rPr>
         <w:tab/>
       </w:r>
-      <w:bookmarkStart w:id="0" w:name="_GoBack"/>
       <w:r>
         <w:rPr>
           <w:rFonts w:ascii="宋体" w:hAnsi="宋体" w:eastAsia="宋体" w:cs="宋体"/>
@@ -3491,7 +3490,6 @@
         </w:rPr>
         <w:t>String</w:t>
       </w:r>
-      <w:bookmarkEnd w:id="0"/>
       <w:r>
         <w:rPr>
           <w:rFonts w:ascii="宋体" w:hAnsi="宋体" w:eastAsia="宋体" w:cs="宋体"/>
@@ -3691,7 +3689,6 @@
           <w:lang w:val="en-US" w:eastAsia="zh-CN" w:bidi="ar"/>
         </w:rPr>
         <w:tab/>
-        <w:t/>
       </w:r>
       <w:r>
         <w:rPr>
@@ -3702,7 +3699,6 @@
           <w:lang w:val="en-US" w:eastAsia="zh-CN" w:bidi="ar"/>
         </w:rPr>
         <w:tab/>
-        <w:t/>
       </w:r>
       <w:r>
         <w:rPr>
@@ -3713,7 +3709,6 @@
           <w:lang w:val="en-US" w:eastAsia="zh-CN" w:bidi="ar"/>
         </w:rPr>
         <w:tab/>
-        <w:t/>
       </w:r>
       <w:r>
         <w:rPr>
@@ -3724,7 +3719,6 @@
           <w:lang w:val="en-US" w:eastAsia="zh-CN" w:bidi="ar"/>
         </w:rPr>
         <w:tab/>
-        <w:t/>
       </w:r>
       <w:r>
         <w:rPr>
@@ -3735,7 +3729,6 @@
           <w:lang w:val="en-US" w:eastAsia="zh-CN" w:bidi="ar"/>
         </w:rPr>
         <w:tab/>
-        <w:t/>
       </w:r>
       <w:r>
         <w:rPr>
@@ -3746,7 +3739,6 @@
           <w:lang w:val="en-US" w:eastAsia="zh-CN" w:bidi="ar"/>
         </w:rPr>
         <w:tab/>
-        <w:t/>
       </w:r>
       <w:r>
         <w:rPr>
@@ -3757,7 +3749,6 @@
           <w:lang w:val="en-US" w:eastAsia="zh-CN" w:bidi="ar"/>
         </w:rPr>
         <w:tab/>
-        <w:t/>
       </w:r>
       <w:r>
         <w:rPr>
@@ -3768,7 +3759,6 @@
           <w:lang w:val="en-US" w:eastAsia="zh-CN" w:bidi="ar"/>
         </w:rPr>
         <w:tab/>
-        <w:t/>
       </w:r>
       <w:r>
         <w:rPr>
@@ -4012,6 +4002,281 @@
         </w:rPr>
         <w:t>hincrby student age 5  key--student的属性age增加5</w:t>
       </w:r>
+    </w:p>
+    <w:p>
+      <w:pPr>
+        <w:keepNext w:val="0"/>
+        <w:keepLines w:val="0"/>
+        <w:widowControl/>
+        <w:suppressLineNumbers w:val="0"/>
+        <w:ind w:firstLine="3534" w:firstLineChars="800"/>
+        <w:jc w:val="left"/>
+      </w:pPr>
+      <w:r>
+        <w:rPr>
+          <w:rFonts w:ascii="宋体" w:hAnsi="宋体" w:eastAsia="宋体" w:cs="宋体"/>
+          <w:b/>
+          <w:bCs/>
+          <w:kern w:val="0"/>
+          <w:sz w:val="44"/>
+          <w:szCs w:val="44"/>
+          <w:lang w:val="en-US" w:eastAsia="zh-CN" w:bidi="ar"/>
+        </w:rPr>
+        <w:t>list</w:t>
+      </w:r>
+      <w:r>
+        <w:rPr>
+          <w:rFonts w:ascii="宋体" w:hAnsi="宋体" w:eastAsia="宋体" w:cs="宋体"/>
+          <w:kern w:val="0"/>
+          <w:sz w:val="24"/>
+          <w:szCs w:val="24"/>
+          <w:lang w:val="en-US" w:eastAsia="zh-CN" w:bidi="ar"/>
+        </w:rPr>
+        <w:br w:type="textWrapping"/>
+      </w:r>
+      <w:r>
+        <w:rPr>
+          <w:rFonts w:ascii="宋体" w:hAnsi="宋体" w:eastAsia="宋体" w:cs="宋体"/>
+          <w:kern w:val="0"/>
+          <w:sz w:val="24"/>
+          <w:szCs w:val="24"/>
+          <w:lang w:val="en-US" w:eastAsia="zh-CN" w:bidi="ar"/>
+        </w:rPr>
+        <w:t>ArrayList:数组,根据索引查询,速度很快,插入删除涉及到元素位移,比较慢</w:t>
+      </w:r>
+      <w:r>
+        <w:rPr>
+          <w:rFonts w:ascii="宋体" w:hAnsi="宋体" w:eastAsia="宋体" w:cs="宋体"/>
+          <w:kern w:val="0"/>
+          <w:sz w:val="24"/>
+          <w:szCs w:val="24"/>
+          <w:lang w:val="en-US" w:eastAsia="zh-CN" w:bidi="ar"/>
+        </w:rPr>
+        <w:br w:type="textWrapping"/>
+      </w:r>
+      <w:r>
+        <w:rPr>
+          <w:rFonts w:ascii="宋体" w:hAnsi="宋体" w:eastAsia="宋体" w:cs="宋体"/>
+          <w:kern w:val="0"/>
+          <w:sz w:val="24"/>
+          <w:szCs w:val="24"/>
+          <w:lang w:val="en-US" w:eastAsia="zh-CN" w:bidi="ar"/>
+        </w:rPr>
+        <w:t>LinkedList:双向链表,每个元素都记录了前后元素的指针，插入删除只是改变指针,速度较快。</w:t>
+      </w:r>
+      <w:r>
+        <w:rPr>
+          <w:rFonts w:ascii="宋体" w:hAnsi="宋体" w:eastAsia="宋体" w:cs="宋体"/>
+          <w:kern w:val="0"/>
+          <w:sz w:val="24"/>
+          <w:szCs w:val="24"/>
+          <w:lang w:val="en-US" w:eastAsia="zh-CN" w:bidi="ar"/>
+        </w:rPr>
+        <w:br w:type="textWrapping"/>
+      </w:r>
+      <w:r>
+        <w:rPr>
+          <w:rFonts w:ascii="宋体" w:hAnsi="宋体" w:eastAsia="宋体" w:cs="宋体"/>
+          <w:kern w:val="0"/>
+          <w:sz w:val="24"/>
+          <w:szCs w:val="24"/>
+          <w:lang w:val="en-US" w:eastAsia="zh-CN" w:bidi="ar"/>
+        </w:rPr>
+        <w:t>redis链表经常会用于消息队列的一些服务,来完成多个程序之间的消息互通。</w:t>
+      </w:r>
+      <w:r>
+        <w:rPr>
+          <w:rFonts w:ascii="宋体" w:hAnsi="宋体" w:eastAsia="宋体" w:cs="宋体"/>
+          <w:kern w:val="0"/>
+          <w:sz w:val="24"/>
+          <w:szCs w:val="24"/>
+          <w:lang w:val="en-US" w:eastAsia="zh-CN" w:bidi="ar"/>
+        </w:rPr>
+        <w:br w:type="textWrapping"/>
+      </w:r>
+      <w:r>
+        <w:rPr>
+          <w:rFonts w:ascii="宋体" w:hAnsi="宋体" w:eastAsia="宋体" w:cs="宋体"/>
+          <w:kern w:val="0"/>
+          <w:sz w:val="24"/>
+          <w:szCs w:val="24"/>
+          <w:lang w:val="en-US" w:eastAsia="zh-CN" w:bidi="ar"/>
+        </w:rPr>
+        <w:t>lpush mylist 1 2 3 创建一个key--mylist,往里面插入数据</w:t>
+      </w:r>
+      <w:r>
+        <w:rPr>
+          <w:rFonts w:ascii="宋体" w:hAnsi="宋体" w:eastAsia="宋体" w:cs="宋体"/>
+          <w:kern w:val="0"/>
+          <w:sz w:val="24"/>
+          <w:szCs w:val="24"/>
+          <w:lang w:val="en-US" w:eastAsia="zh-CN" w:bidi="ar"/>
+        </w:rPr>
+        <w:br w:type="textWrapping"/>
+      </w:r>
+      <w:r>
+        <w:rPr>
+          <w:rFonts w:ascii="宋体" w:hAnsi="宋体" w:eastAsia="宋体" w:cs="宋体"/>
+          <w:kern w:val="0"/>
+          <w:sz w:val="24"/>
+          <w:szCs w:val="24"/>
+          <w:lang w:val="en-US" w:eastAsia="zh-CN" w:bidi="ar"/>
+        </w:rPr>
+        <w:t>lrange mylist 0 -1 查看key--mylist里面的数据查询到倒数第一个</w:t>
+      </w:r>
+      <w:r>
+        <w:rPr>
+          <w:rFonts w:ascii="宋体" w:hAnsi="宋体" w:eastAsia="宋体" w:cs="宋体"/>
+          <w:kern w:val="0"/>
+          <w:sz w:val="24"/>
+          <w:szCs w:val="24"/>
+          <w:lang w:val="en-US" w:eastAsia="zh-CN" w:bidi="ar"/>
+        </w:rPr>
+        <w:br w:type="textWrapping"/>
+      </w:r>
+      <w:r>
+        <w:rPr>
+          <w:rFonts w:ascii="宋体" w:hAnsi="宋体" w:eastAsia="宋体" w:cs="宋体"/>
+          <w:kern w:val="0"/>
+          <w:sz w:val="24"/>
+          <w:szCs w:val="24"/>
+          <w:lang w:val="en-US" w:eastAsia="zh-CN" w:bidi="ar"/>
+        </w:rPr>
+        <w:t>rpoplpush:业务场景</w:t>
+      </w:r>
+      <w:r>
+        <w:rPr>
+          <w:rFonts w:ascii="宋体" w:hAnsi="宋体" w:eastAsia="宋体" w:cs="宋体"/>
+          <w:kern w:val="0"/>
+          <w:sz w:val="24"/>
+          <w:szCs w:val="24"/>
+          <w:lang w:val="en-US" w:eastAsia="zh-CN" w:bidi="ar"/>
+        </w:rPr>
+        <w:br w:type="textWrapping"/>
+      </w:r>
+      <w:r>
+        <w:rPr>
+          <w:rFonts w:ascii="宋体" w:hAnsi="宋体" w:eastAsia="宋体" w:cs="宋体"/>
+          <w:kern w:val="0"/>
+          <w:sz w:val="24"/>
+          <w:szCs w:val="24"/>
+          <w:lang w:val="en-US" w:eastAsia="zh-CN" w:bidi="ar"/>
+        </w:rPr>
+        <w:t>生产者:使用lpush往链表中插入数据的程序</w:t>
+      </w:r>
+      <w:r>
+        <w:rPr>
+          <w:rFonts w:ascii="宋体" w:hAnsi="宋体" w:eastAsia="宋体" w:cs="宋体"/>
+          <w:kern w:val="0"/>
+          <w:sz w:val="24"/>
+          <w:szCs w:val="24"/>
+          <w:lang w:val="en-US" w:eastAsia="zh-CN" w:bidi="ar"/>
+        </w:rPr>
+        <w:br w:type="textWrapping"/>
+      </w:r>
+      <w:r>
+        <w:rPr>
+          <w:rFonts w:ascii="宋体" w:hAnsi="宋体" w:eastAsia="宋体" w:cs="宋体"/>
+          <w:kern w:val="0"/>
+          <w:sz w:val="24"/>
+          <w:szCs w:val="24"/>
+          <w:lang w:val="en-US" w:eastAsia="zh-CN" w:bidi="ar"/>
+        </w:rPr>
+        <w:t xml:space="preserve">消费者:使用rpop从链表中弹出数据的程序 </w:t>
+      </w:r>
+    </w:p>
+    <w:p>
+      <w:pPr>
+        <w:keepNext w:val="0"/>
+        <w:keepLines w:val="0"/>
+        <w:widowControl/>
+        <w:suppressLineNumbers w:val="0"/>
+        <w:jc w:val="left"/>
+        <w:rPr>
+          <w:rFonts w:ascii="宋体" w:hAnsi="宋体" w:eastAsia="宋体" w:cs="宋体"/>
+          <w:kern w:val="0"/>
+          <w:sz w:val="24"/>
+          <w:szCs w:val="24"/>
+          <w:lang w:val="en-US" w:eastAsia="zh-CN" w:bidi="ar"/>
+        </w:rPr>
+      </w:pPr>
+    </w:p>
+    <w:p>
+      <w:pPr>
+        <w:keepNext w:val="0"/>
+        <w:keepLines w:val="0"/>
+        <w:widowControl/>
+        <w:suppressLineNumbers w:val="0"/>
+        <w:jc w:val="left"/>
+      </w:pPr>
+      <w:r>
+        <w:rPr>
+          <w:rFonts w:ascii="宋体" w:hAnsi="宋体" w:eastAsia="宋体" w:cs="宋体"/>
+          <w:kern w:val="0"/>
+          <w:sz w:val="24"/>
+          <w:szCs w:val="24"/>
+          <w:lang w:val="en-US" w:eastAsia="zh-CN" w:bidi="ar"/>
+        </w:rPr>
+        <w:drawing>
+          <wp:inline distT="0" distB="0" distL="114300" distR="114300">
+            <wp:extent cx="5314950" cy="3990975"/>
+            <wp:effectExtent l="0" t="0" r="0" b="9525"/>
+            <wp:docPr id="3" name="图片 1" descr="IMG_256"/>
+            <wp:cNvGraphicFramePr>
+              <a:graphicFrameLocks xmlns:a="http://schemas.openxmlformats.org/drawingml/2006/main" noChangeAspect="1"/>
+            </wp:cNvGraphicFramePr>
+            <a:graphic xmlns:a="http://schemas.openxmlformats.org/drawingml/2006/main">
+              <a:graphicData uri="http://schemas.openxmlformats.org/drawingml/2006/picture">
+                <pic:pic xmlns:pic="http://schemas.openxmlformats.org/drawingml/2006/picture">
+                  <pic:nvPicPr>
+                    <pic:cNvPr id="3" name="图片 1" descr="IMG_256"/>
+                    <pic:cNvPicPr>
+                      <a:picLocks noChangeAspect="1"/>
+                    </pic:cNvPicPr>
+                  </pic:nvPicPr>
+                  <pic:blipFill>
+                    <a:blip r:embed="rId31"/>
+                    <a:stretch>
+                      <a:fillRect/>
+                    </a:stretch>
+                  </pic:blipFill>
+                  <pic:spPr>
+                    <a:xfrm>
+                      <a:off x="0" y="0"/>
+                      <a:ext cx="5314950" cy="3990975"/>
+                    </a:xfrm>
+                    <a:prstGeom prst="rect">
+                      <a:avLst/>
+                    </a:prstGeom>
+                    <a:noFill/>
+                    <a:ln w="9525">
+                      <a:noFill/>
+                    </a:ln>
+                  </pic:spPr>
+                </pic:pic>
+              </a:graphicData>
+            </a:graphic>
+          </wp:inline>
+        </w:drawing>
+      </w:r>
+    </w:p>
+    <w:p>
+      <w:pPr>
+        <w:keepNext w:val="0"/>
+        <w:keepLines w:val="0"/>
+        <w:widowControl/>
+        <w:suppressLineNumbers w:val="0"/>
+        <w:jc w:val="left"/>
+        <w:rPr>
+          <w:rFonts w:ascii="宋体" w:hAnsi="宋体" w:eastAsia="宋体" w:cs="宋体"/>
+          <w:kern w:val="0"/>
+          <w:sz w:val="24"/>
+          <w:szCs w:val="24"/>
+          <w:lang w:val="en-US" w:eastAsia="zh-CN" w:bidi="ar"/>
+        </w:rPr>
+      </w:pPr>
+      <w:bookmarkStart w:id="0" w:name="_GoBack"/>
+      <w:bookmarkEnd w:id="0"/>
     </w:p>
     <w:p>
       <w:pPr>

</xml_diff>

<commit_message>
add type set of redis database
</commit_message>
<xml_diff>
--- a/Redis/Redis.docx
+++ b/Redis/Redis.docx
@@ -4207,7 +4207,15 @@
         <w:keepLines w:val="0"/>
         <w:widowControl/>
         <w:suppressLineNumbers w:val="0"/>
-        <w:jc w:val="left"/>
+        <w:ind w:left="3600" w:hanging="3600" w:hangingChars="1500"/>
+        <w:jc w:val="left"/>
+        <w:rPr>
+          <w:rFonts w:ascii="宋体" w:hAnsi="宋体" w:eastAsia="宋体" w:cs="宋体"/>
+          <w:kern w:val="0"/>
+          <w:sz w:val="24"/>
+          <w:szCs w:val="24"/>
+          <w:lang w:val="en-US" w:eastAsia="zh-CN" w:bidi="ar"/>
+        </w:rPr>
       </w:pPr>
       <w:r>
         <w:rPr>
@@ -4259,6 +4267,18 @@
           </wp:inline>
         </w:drawing>
       </w:r>
+      <w:r>
+        <w:rPr>
+          <w:rFonts w:ascii="宋体" w:hAnsi="宋体" w:eastAsia="宋体" w:cs="宋体"/>
+          <w:b/>
+          <w:bCs/>
+          <w:kern w:val="0"/>
+          <w:sz w:val="44"/>
+          <w:szCs w:val="44"/>
+          <w:lang w:val="en-US" w:eastAsia="zh-CN" w:bidi="ar"/>
+        </w:rPr>
+        <w:t>Set</w:t>
+      </w:r>
     </w:p>
     <w:p>
       <w:pPr>
@@ -4275,16 +4295,322 @@
           <w:lang w:val="en-US" w:eastAsia="zh-CN" w:bidi="ar"/>
         </w:rPr>
       </w:pPr>
+      <w:r>
+        <w:rPr>
+          <w:rFonts w:ascii="宋体" w:hAnsi="宋体" w:eastAsia="宋体" w:cs="宋体"/>
+          <w:kern w:val="0"/>
+          <w:sz w:val="24"/>
+          <w:szCs w:val="24"/>
+          <w:lang w:val="en-US" w:eastAsia="zh-CN" w:bidi="ar"/>
+        </w:rPr>
+        <w:t>无序不可重复的集合</w:t>
+      </w:r>
+    </w:p>
+    <w:p>
+      <w:pPr>
+        <w:keepNext w:val="0"/>
+        <w:keepLines w:val="0"/>
+        <w:widowControl/>
+        <w:suppressLineNumbers w:val="0"/>
+        <w:jc w:val="left"/>
+        <w:rPr>
+          <w:rFonts w:ascii="宋体" w:hAnsi="宋体" w:eastAsia="宋体" w:cs="宋体"/>
+          <w:kern w:val="0"/>
+          <w:sz w:val="24"/>
+          <w:szCs w:val="24"/>
+          <w:lang w:val="en-US" w:eastAsia="zh-CN" w:bidi="ar"/>
+        </w:rPr>
+      </w:pPr>
+      <w:r>
+        <w:rPr>
+          <w:rFonts w:ascii="宋体" w:hAnsi="宋体" w:eastAsia="宋体" w:cs="宋体"/>
+          <w:kern w:val="0"/>
+          <w:sz w:val="24"/>
+          <w:szCs w:val="24"/>
+          <w:lang w:val="en-US" w:eastAsia="zh-CN" w:bidi="ar"/>
+        </w:rPr>
+        <w:t>sadd myset a b c创建一个key--myset,往里面插入数值a b csrem myset a b删除key--myset中的a b</w:t>
+      </w:r>
+    </w:p>
+    <w:p>
+      <w:pPr>
+        <w:keepNext w:val="0"/>
+        <w:keepLines w:val="0"/>
+        <w:widowControl/>
+        <w:suppressLineNumbers w:val="0"/>
+        <w:jc w:val="left"/>
+        <w:rPr>
+          <w:rFonts w:ascii="宋体" w:hAnsi="宋体" w:eastAsia="宋体" w:cs="宋体"/>
+          <w:kern w:val="0"/>
+          <w:sz w:val="24"/>
+          <w:szCs w:val="24"/>
+          <w:lang w:val="en-US" w:eastAsia="zh-CN" w:bidi="ar"/>
+        </w:rPr>
+      </w:pPr>
+      <w:r>
+        <w:rPr>
+          <w:rFonts w:ascii="宋体" w:hAnsi="宋体" w:eastAsia="宋体" w:cs="宋体"/>
+          <w:kern w:val="0"/>
+          <w:sz w:val="24"/>
+          <w:szCs w:val="24"/>
+          <w:lang w:val="en-US" w:eastAsia="zh-CN" w:bidi="ar"/>
+        </w:rPr>
+        <w:t>smembers nyset查看key--myset中的所有元素</w:t>
+      </w:r>
+    </w:p>
+    <w:p>
+      <w:pPr>
+        <w:keepNext w:val="0"/>
+        <w:keepLines w:val="0"/>
+        <w:widowControl/>
+        <w:suppressLineNumbers w:val="0"/>
+        <w:jc w:val="left"/>
+        <w:rPr>
+          <w:rFonts w:hint="eastAsia" w:ascii="宋体" w:hAnsi="宋体" w:eastAsia="宋体" w:cs="宋体"/>
+          <w:kern w:val="0"/>
+          <w:sz w:val="24"/>
+          <w:szCs w:val="24"/>
+          <w:lang w:val="en-US" w:eastAsia="zh-CN" w:bidi="ar"/>
+        </w:rPr>
+      </w:pPr>
+      <w:r>
+        <w:rPr>
+          <w:rFonts w:ascii="宋体" w:hAnsi="宋体" w:eastAsia="宋体" w:cs="宋体"/>
+          <w:kern w:val="0"/>
+          <w:sz w:val="24"/>
+          <w:szCs w:val="24"/>
+          <w:lang w:val="en-US" w:eastAsia="zh-CN" w:bidi="ar"/>
+        </w:rPr>
+        <w:t>Sismember</w:t>
+      </w:r>
+      <w:r>
+        <w:rPr>
+          <w:rFonts w:hint="eastAsia" w:ascii="宋体" w:hAnsi="宋体" w:eastAsia="宋体" w:cs="宋体"/>
+          <w:kern w:val="0"/>
+          <w:sz w:val="24"/>
+          <w:szCs w:val="24"/>
+          <w:lang w:val="en-US" w:eastAsia="zh-CN" w:bidi="ar"/>
+        </w:rPr>
+        <w:t xml:space="preserve"> </w:t>
+      </w:r>
+      <w:r>
+        <w:rPr>
+          <w:rFonts w:ascii="宋体" w:hAnsi="宋体" w:eastAsia="宋体" w:cs="宋体"/>
+          <w:kern w:val="0"/>
+          <w:sz w:val="24"/>
+          <w:szCs w:val="24"/>
+          <w:lang w:val="en-US" w:eastAsia="zh-CN" w:bidi="ar"/>
+        </w:rPr>
+        <w:t>myset</w:t>
+      </w:r>
+      <w:r>
+        <w:rPr>
+          <w:rFonts w:hint="eastAsia" w:ascii="宋体" w:hAnsi="宋体" w:eastAsia="宋体" w:cs="宋体"/>
+          <w:kern w:val="0"/>
+          <w:sz w:val="24"/>
+          <w:szCs w:val="24"/>
+          <w:lang w:val="en-US" w:eastAsia="zh-CN" w:bidi="ar"/>
+        </w:rPr>
+        <w:t xml:space="preserve"> </w:t>
+      </w:r>
+      <w:r>
+        <w:rPr>
+          <w:rFonts w:ascii="宋体" w:hAnsi="宋体" w:eastAsia="宋体" w:cs="宋体"/>
+          <w:kern w:val="0"/>
+          <w:sz w:val="24"/>
+          <w:szCs w:val="24"/>
+          <w:lang w:val="en-US" w:eastAsia="zh-CN" w:bidi="ar"/>
+        </w:rPr>
+        <w:t>1查看key-myset中有没有1,如果有返回</w:t>
+      </w:r>
+      <w:r>
+        <w:rPr>
+          <w:rFonts w:hint="eastAsia" w:ascii="宋体" w:hAnsi="宋体" w:eastAsia="宋体" w:cs="宋体"/>
+          <w:kern w:val="0"/>
+          <w:sz w:val="24"/>
+          <w:szCs w:val="24"/>
+          <w:lang w:val="en-US" w:eastAsia="zh-CN" w:bidi="ar"/>
+        </w:rPr>
+        <w:t>1没有返回0</w:t>
+      </w:r>
+    </w:p>
+    <w:p>
+      <w:pPr>
+        <w:keepNext w:val="0"/>
+        <w:keepLines w:val="0"/>
+        <w:widowControl/>
+        <w:suppressLineNumbers w:val="0"/>
+        <w:jc w:val="left"/>
+        <w:rPr>
+          <w:rFonts w:ascii="宋体" w:hAnsi="宋体" w:eastAsia="宋体" w:cs="宋体"/>
+          <w:kern w:val="0"/>
+          <w:sz w:val="24"/>
+          <w:szCs w:val="24"/>
+          <w:lang w:val="en-US" w:eastAsia="zh-CN" w:bidi="ar"/>
+        </w:rPr>
+      </w:pPr>
+      <w:r>
+        <w:rPr>
+          <w:rFonts w:ascii="宋体" w:hAnsi="宋体" w:eastAsia="宋体" w:cs="宋体"/>
+          <w:kern w:val="0"/>
+          <w:sz w:val="24"/>
+          <w:szCs w:val="24"/>
+          <w:lang w:val="en-US" w:eastAsia="zh-CN" w:bidi="ar"/>
+        </w:rPr>
+        <w:t>sdiff mysa1 mysa2查看key mysa1与mysa2的差集</w:t>
+      </w:r>
+    </w:p>
+    <w:p>
+      <w:pPr>
+        <w:keepNext w:val="0"/>
+        <w:keepLines w:val="0"/>
+        <w:widowControl/>
+        <w:suppressLineNumbers w:val="0"/>
+        <w:jc w:val="left"/>
+        <w:rPr>
+          <w:rFonts w:ascii="宋体" w:hAnsi="宋体" w:eastAsia="宋体" w:cs="宋体"/>
+          <w:kern w:val="0"/>
+          <w:sz w:val="24"/>
+          <w:szCs w:val="24"/>
+          <w:lang w:val="en-US" w:eastAsia="zh-CN" w:bidi="ar"/>
+        </w:rPr>
+      </w:pPr>
+      <w:r>
+        <w:rPr>
+          <w:rFonts w:ascii="宋体" w:hAnsi="宋体" w:eastAsia="宋体" w:cs="宋体"/>
+          <w:kern w:val="0"/>
+          <w:sz w:val="24"/>
+          <w:szCs w:val="24"/>
+          <w:lang w:val="en-US" w:eastAsia="zh-CN" w:bidi="ar"/>
+        </w:rPr>
+        <w:t>sinter mya2 myb2查看key mya2与myb2的交集</w:t>
+      </w:r>
+    </w:p>
+    <w:p>
+      <w:pPr>
+        <w:keepNext w:val="0"/>
+        <w:keepLines w:val="0"/>
+        <w:widowControl/>
+        <w:suppressLineNumbers w:val="0"/>
+        <w:jc w:val="left"/>
+        <w:rPr>
+          <w:rFonts w:ascii="宋体" w:hAnsi="宋体" w:eastAsia="宋体" w:cs="宋体"/>
+          <w:kern w:val="0"/>
+          <w:sz w:val="24"/>
+          <w:szCs w:val="24"/>
+          <w:lang w:val="en-US" w:eastAsia="zh-CN" w:bidi="ar"/>
+        </w:rPr>
+      </w:pPr>
+      <w:r>
+        <w:rPr>
+          <w:rFonts w:ascii="宋体" w:hAnsi="宋体" w:eastAsia="宋体" w:cs="宋体"/>
+          <w:kern w:val="0"/>
+          <w:sz w:val="24"/>
+          <w:szCs w:val="24"/>
+          <w:lang w:val="en-US" w:eastAsia="zh-CN" w:bidi="ar"/>
+        </w:rPr>
+        <w:t>sunion mya3 myb3查看mya3与myb3的并集</w:t>
+      </w:r>
+    </w:p>
+    <w:p>
+      <w:pPr>
+        <w:keepNext w:val="0"/>
+        <w:keepLines w:val="0"/>
+        <w:widowControl/>
+        <w:suppressLineNumbers w:val="0"/>
+        <w:jc w:val="left"/>
+        <w:rPr>
+          <w:rFonts w:ascii="宋体" w:hAnsi="宋体" w:eastAsia="宋体" w:cs="宋体"/>
+          <w:kern w:val="0"/>
+          <w:sz w:val="24"/>
+          <w:szCs w:val="24"/>
+          <w:lang w:val="en-US" w:eastAsia="zh-CN" w:bidi="ar"/>
+        </w:rPr>
+      </w:pPr>
+      <w:r>
+        <w:rPr>
+          <w:rFonts w:ascii="宋体" w:hAnsi="宋体" w:eastAsia="宋体" w:cs="宋体"/>
+          <w:kern w:val="0"/>
+          <w:sz w:val="24"/>
+          <w:szCs w:val="24"/>
+          <w:lang w:val="en-US" w:eastAsia="zh-CN" w:bidi="ar"/>
+        </w:rPr>
+        <w:t>使用场景：1、跟踪一些唯一性数据，比如访问该博客的用户ip2、用于维护数据对象之间的关联关系：取出这两个集合的交集就能够知道哪些用户都购买了这两件商品</w:t>
+      </w:r>
+    </w:p>
+    <w:p>
+      <w:pPr>
+        <w:keepNext w:val="0"/>
+        <w:keepLines w:val="0"/>
+        <w:widowControl/>
+        <w:suppressLineNumbers w:val="0"/>
+        <w:jc w:val="left"/>
+      </w:pPr>
       <w:bookmarkStart w:id="0" w:name="_GoBack"/>
       <w:bookmarkEnd w:id="0"/>
-    </w:p>
-    <w:p>
-      <w:pPr>
-        <w:jc w:val="left"/>
-        <w:rPr>
-          <w:b/>
-          <w:sz w:val="24"/>
-          <w:szCs w:val="24"/>
+      <w:r>
+        <w:rPr>
+          <w:rFonts w:ascii="宋体" w:hAnsi="宋体" w:eastAsia="宋体" w:cs="宋体"/>
+          <w:kern w:val="0"/>
+          <w:sz w:val="24"/>
+          <w:szCs w:val="24"/>
+          <w:lang w:val="en-US" w:eastAsia="zh-CN" w:bidi="ar"/>
+        </w:rPr>
+        <w:drawing>
+          <wp:inline distT="0" distB="0" distL="114300" distR="114300">
+            <wp:extent cx="4191000" cy="1533525"/>
+            <wp:effectExtent l="0" t="0" r="0" b="9525"/>
+            <wp:docPr id="5" name="图片 2" descr="IMG_256"/>
+            <wp:cNvGraphicFramePr>
+              <a:graphicFrameLocks xmlns:a="http://schemas.openxmlformats.org/drawingml/2006/main" noChangeAspect="1"/>
+            </wp:cNvGraphicFramePr>
+            <a:graphic xmlns:a="http://schemas.openxmlformats.org/drawingml/2006/main">
+              <a:graphicData uri="http://schemas.openxmlformats.org/drawingml/2006/picture">
+                <pic:pic xmlns:pic="http://schemas.openxmlformats.org/drawingml/2006/picture">
+                  <pic:nvPicPr>
+                    <pic:cNvPr id="5" name="图片 2" descr="IMG_256"/>
+                    <pic:cNvPicPr>
+                      <a:picLocks noChangeAspect="1"/>
+                    </pic:cNvPicPr>
+                  </pic:nvPicPr>
+                  <pic:blipFill>
+                    <a:blip r:embed="rId32"/>
+                    <a:stretch>
+                      <a:fillRect/>
+                    </a:stretch>
+                  </pic:blipFill>
+                  <pic:spPr>
+                    <a:xfrm>
+                      <a:off x="0" y="0"/>
+                      <a:ext cx="4191000" cy="1533525"/>
+                    </a:xfrm>
+                    <a:prstGeom prst="rect">
+                      <a:avLst/>
+                    </a:prstGeom>
+                    <a:noFill/>
+                    <a:ln w="9525">
+                      <a:noFill/>
+                    </a:ln>
+                  </pic:spPr>
+                </pic:pic>
+              </a:graphicData>
+            </a:graphic>
+          </wp:inline>
+        </w:drawing>
+      </w:r>
+    </w:p>
+    <w:p>
+      <w:pPr>
+        <w:tabs>
+          <w:tab w:val="left" w:pos="2803"/>
+        </w:tabs>
+        <w:jc w:val="left"/>
+        <w:rPr>
+          <w:rFonts w:hint="eastAsia" w:eastAsiaTheme="minorEastAsia"/>
+          <w:b/>
+          <w:sz w:val="24"/>
+          <w:szCs w:val="24"/>
+          <w:lang w:eastAsia="zh-CN"/>
         </w:rPr>
       </w:pPr>
     </w:p>

</xml_diff>

<commit_message>
add redis key character
</commit_message>
<xml_diff>
--- a/Redis/Redis.docx
+++ b/Redis/Redis.docx
@@ -4702,248 +4702,381 @@
         </w:rPr>
         <w:t>zadd myset 70 zs 80 ls 90 ww  创建key--myset属性zs 分数70属性ls分数80属性ww分数80</w:t>
       </w:r>
+    </w:p>
+    <w:p>
+      <w:pPr>
+        <w:jc w:val="left"/>
+        <w:rPr>
+          <w:rFonts w:hint="eastAsia"/>
+          <w:b/>
+          <w:sz w:val="24"/>
+          <w:szCs w:val="24"/>
+        </w:rPr>
+      </w:pPr>
+      <w:r>
+        <w:rPr>
+          <w:rFonts w:hint="eastAsia"/>
+          <w:b/>
+          <w:sz w:val="24"/>
+          <w:szCs w:val="24"/>
+        </w:rPr>
+        <w:t>zadd myset 100 zs 因为存在zs,所以会用分数100覆盖70</w:t>
+      </w:r>
+    </w:p>
+    <w:p>
+      <w:pPr>
+        <w:jc w:val="left"/>
+        <w:rPr>
+          <w:rFonts w:hint="eastAsia"/>
+          <w:b/>
+          <w:sz w:val="24"/>
+          <w:szCs w:val="24"/>
+        </w:rPr>
+      </w:pPr>
+      <w:r>
+        <w:rPr>
+          <w:rFonts w:hint="eastAsia"/>
+          <w:b/>
+          <w:sz w:val="24"/>
+          <w:szCs w:val="24"/>
+        </w:rPr>
+        <w:t>zscore myset zs 查看zs的分数</w:t>
+      </w:r>
+    </w:p>
+    <w:p>
+      <w:pPr>
+        <w:jc w:val="left"/>
+        <w:rPr>
+          <w:rFonts w:hint="eastAsia"/>
+          <w:b/>
+          <w:sz w:val="24"/>
+          <w:szCs w:val="24"/>
+        </w:rPr>
+      </w:pPr>
+      <w:r>
+        <w:rPr>
+          <w:rFonts w:hint="eastAsia"/>
+          <w:b/>
+          <w:sz w:val="24"/>
+          <w:szCs w:val="24"/>
+        </w:rPr>
+        <w:t>zcard myset 查看myset中的元素个数</w:t>
+      </w:r>
+    </w:p>
+    <w:p>
+      <w:pPr>
+        <w:jc w:val="left"/>
+        <w:rPr>
+          <w:rFonts w:hint="eastAsia"/>
+          <w:b/>
+          <w:sz w:val="24"/>
+          <w:szCs w:val="24"/>
+        </w:rPr>
+      </w:pPr>
+      <w:r>
+        <w:rPr>
+          <w:rFonts w:hint="eastAsia"/>
+          <w:b/>
+          <w:sz w:val="24"/>
+          <w:szCs w:val="24"/>
+        </w:rPr>
+        <w:t>zrem myset 删除key--myset</w:t>
+      </w:r>
+    </w:p>
+    <w:p>
+      <w:pPr>
+        <w:jc w:val="left"/>
+        <w:rPr>
+          <w:rFonts w:hint="eastAsia"/>
+          <w:b/>
+          <w:sz w:val="24"/>
+          <w:szCs w:val="24"/>
+        </w:rPr>
+      </w:pPr>
+      <w:r>
+        <w:rPr>
+          <w:rFonts w:hint="eastAsia"/>
+          <w:b/>
+          <w:sz w:val="24"/>
+          <w:szCs w:val="24"/>
+        </w:rPr>
+        <w:t>zrange myset 0 -1 查看myset中的所有属性</w:t>
+      </w:r>
+    </w:p>
+    <w:p>
+      <w:pPr>
+        <w:jc w:val="left"/>
+        <w:rPr>
+          <w:rFonts w:hint="eastAsia"/>
+          <w:b/>
+          <w:sz w:val="24"/>
+          <w:szCs w:val="24"/>
+        </w:rPr>
+      </w:pPr>
+      <w:r>
+        <w:rPr>
+          <w:rFonts w:hint="eastAsia"/>
+          <w:b/>
+          <w:sz w:val="24"/>
+          <w:szCs w:val="24"/>
+        </w:rPr>
+        <w:t>zrange myset 0 -1 withscores 查看myset中元素及分数（默认升序）</w:t>
+      </w:r>
+    </w:p>
+    <w:p>
+      <w:pPr>
+        <w:jc w:val="left"/>
+        <w:rPr>
+          <w:rFonts w:hint="eastAsia"/>
+          <w:b/>
+          <w:sz w:val="24"/>
+          <w:szCs w:val="24"/>
+        </w:rPr>
+      </w:pPr>
+      <w:r>
+        <w:rPr>
+          <w:rFonts w:hint="eastAsia"/>
+          <w:b/>
+          <w:sz w:val="24"/>
+          <w:szCs w:val="24"/>
+        </w:rPr>
+        <w:t>zrevrange myset 0 -1 withscores 查看myset中元素及分数（降序）</w:t>
+      </w:r>
+    </w:p>
+    <w:p>
+      <w:pPr>
+        <w:jc w:val="left"/>
+        <w:rPr>
+          <w:rFonts w:hint="eastAsia"/>
+          <w:b/>
+          <w:sz w:val="24"/>
+          <w:szCs w:val="24"/>
+        </w:rPr>
+      </w:pPr>
+      <w:r>
+        <w:rPr>
+          <w:rFonts w:hint="eastAsia"/>
+          <w:b/>
+          <w:sz w:val="24"/>
+          <w:szCs w:val="24"/>
+        </w:rPr>
+        <w:t>zremrangebyrank myset 0 4 删除排名前四的</w:t>
+      </w:r>
+    </w:p>
+    <w:p>
+      <w:pPr>
+        <w:jc w:val="left"/>
+        <w:rPr>
+          <w:rFonts w:hint="eastAsia"/>
+          <w:b/>
+          <w:sz w:val="24"/>
+          <w:szCs w:val="24"/>
+        </w:rPr>
+      </w:pPr>
+      <w:r>
+        <w:rPr>
+          <w:rFonts w:hint="eastAsia"/>
+          <w:b/>
+          <w:sz w:val="24"/>
+          <w:szCs w:val="24"/>
+        </w:rPr>
+        <w:t>zremrangebyscore myset 80 100删除分数在80到100之间的</w:t>
+      </w:r>
+    </w:p>
+    <w:p>
+      <w:pPr>
+        <w:jc w:val="left"/>
+        <w:rPr>
+          <w:rFonts w:hint="eastAsia"/>
+          <w:b/>
+          <w:sz w:val="24"/>
+          <w:szCs w:val="24"/>
+        </w:rPr>
+      </w:pPr>
+      <w:r>
+        <w:rPr>
+          <w:rFonts w:hint="eastAsia"/>
+          <w:b/>
+          <w:sz w:val="24"/>
+          <w:szCs w:val="24"/>
+        </w:rPr>
+        <w:t>zincrby myset 3 ls 给ls的分数加3</w:t>
+      </w:r>
+    </w:p>
+    <w:p>
+      <w:pPr>
+        <w:jc w:val="left"/>
+        <w:rPr>
+          <w:rFonts w:hint="eastAsia"/>
+          <w:b/>
+          <w:sz w:val="24"/>
+          <w:szCs w:val="24"/>
+        </w:rPr>
+      </w:pPr>
+      <w:r>
+        <w:rPr>
+          <w:rFonts w:hint="eastAsia"/>
+          <w:b/>
+          <w:sz w:val="24"/>
+          <w:szCs w:val="24"/>
+        </w:rPr>
+        <w:t>zcount myset 80 90 计算分数在80到90之间的个数</w:t>
+      </w:r>
+    </w:p>
+    <w:p>
+      <w:pPr>
+        <w:jc w:val="left"/>
+        <w:rPr>
+          <w:rFonts w:hint="eastAsia"/>
+          <w:b/>
+          <w:sz w:val="24"/>
+          <w:szCs w:val="24"/>
+        </w:rPr>
+      </w:pPr>
+      <w:r>
+        <w:rPr>
+          <w:rFonts w:hint="eastAsia"/>
+          <w:b/>
+          <w:sz w:val="24"/>
+          <w:szCs w:val="24"/>
+        </w:rPr>
+        <w:t>使用场景：游戏排名、微博的热点话题</w:t>
+      </w:r>
+    </w:p>
+    <w:p>
+      <w:pPr>
+        <w:keepNext w:val="0"/>
+        <w:keepLines w:val="0"/>
+        <w:widowControl/>
+        <w:suppressLineNumbers w:val="0"/>
+        <w:ind w:firstLine="2650" w:firstLineChars="1100"/>
+        <w:jc w:val="left"/>
+      </w:pPr>
       <w:bookmarkStart w:id="0" w:name="_GoBack"/>
       <w:bookmarkEnd w:id="0"/>
-    </w:p>
-    <w:p>
-      <w:pPr>
-        <w:jc w:val="left"/>
-        <w:rPr>
-          <w:rFonts w:hint="eastAsia"/>
-          <w:b/>
-          <w:sz w:val="24"/>
-          <w:szCs w:val="24"/>
-        </w:rPr>
-      </w:pPr>
-      <w:r>
-        <w:rPr>
-          <w:rFonts w:hint="eastAsia"/>
-          <w:b/>
-          <w:sz w:val="24"/>
-          <w:szCs w:val="24"/>
-        </w:rPr>
-        <w:t>zadd myset 100 zs 因为存在zs,所以会用分数100覆盖70</w:t>
-      </w:r>
-    </w:p>
-    <w:p>
-      <w:pPr>
-        <w:jc w:val="left"/>
-        <w:rPr>
-          <w:rFonts w:hint="eastAsia"/>
-          <w:b/>
-          <w:sz w:val="24"/>
-          <w:szCs w:val="24"/>
-        </w:rPr>
-      </w:pPr>
-      <w:r>
-        <w:rPr>
-          <w:rFonts w:hint="eastAsia"/>
-          <w:b/>
-          <w:sz w:val="24"/>
-          <w:szCs w:val="24"/>
-        </w:rPr>
-        <w:t>zscore myset zs 查看zs的分数</w:t>
-      </w:r>
-    </w:p>
-    <w:p>
-      <w:pPr>
-        <w:jc w:val="left"/>
-        <w:rPr>
-          <w:rFonts w:hint="eastAsia"/>
-          <w:b/>
-          <w:sz w:val="24"/>
-          <w:szCs w:val="24"/>
-        </w:rPr>
-      </w:pPr>
-      <w:r>
-        <w:rPr>
-          <w:rFonts w:hint="eastAsia"/>
-          <w:b/>
-          <w:sz w:val="24"/>
-          <w:szCs w:val="24"/>
-        </w:rPr>
-        <w:t>zcard myset 查看myset中的元素个数</w:t>
-      </w:r>
-    </w:p>
-    <w:p>
-      <w:pPr>
-        <w:jc w:val="left"/>
-        <w:rPr>
-          <w:rFonts w:hint="eastAsia"/>
-          <w:b/>
-          <w:sz w:val="24"/>
-          <w:szCs w:val="24"/>
-        </w:rPr>
-      </w:pPr>
-      <w:r>
-        <w:rPr>
-          <w:rFonts w:hint="eastAsia"/>
-          <w:b/>
-          <w:sz w:val="24"/>
-          <w:szCs w:val="24"/>
-        </w:rPr>
-        <w:t>zrem myset 删除key--myset</w:t>
-      </w:r>
-    </w:p>
-    <w:p>
-      <w:pPr>
-        <w:jc w:val="left"/>
-        <w:rPr>
-          <w:rFonts w:hint="eastAsia"/>
-          <w:b/>
-          <w:sz w:val="24"/>
-          <w:szCs w:val="24"/>
-        </w:rPr>
-      </w:pPr>
-      <w:r>
-        <w:rPr>
-          <w:rFonts w:hint="eastAsia"/>
-          <w:b/>
-          <w:sz w:val="24"/>
-          <w:szCs w:val="24"/>
-        </w:rPr>
-        <w:t>zrange myset 0 -1 查看myset中的所有属性</w:t>
-      </w:r>
-    </w:p>
-    <w:p>
-      <w:pPr>
-        <w:jc w:val="left"/>
-        <w:rPr>
-          <w:rFonts w:hint="eastAsia"/>
-          <w:b/>
-          <w:sz w:val="24"/>
-          <w:szCs w:val="24"/>
-        </w:rPr>
-      </w:pPr>
-      <w:r>
-        <w:rPr>
-          <w:rFonts w:hint="eastAsia"/>
-          <w:b/>
-          <w:sz w:val="24"/>
-          <w:szCs w:val="24"/>
-        </w:rPr>
-        <w:t>zrange myset 0 -1 withscores 查看myset中元素及分数（默认升序）</w:t>
-      </w:r>
-    </w:p>
-    <w:p>
-      <w:pPr>
-        <w:jc w:val="left"/>
-        <w:rPr>
-          <w:rFonts w:hint="eastAsia"/>
-          <w:b/>
-          <w:sz w:val="24"/>
-          <w:szCs w:val="24"/>
-        </w:rPr>
-      </w:pPr>
-      <w:r>
-        <w:rPr>
-          <w:rFonts w:hint="eastAsia"/>
-          <w:b/>
-          <w:sz w:val="24"/>
-          <w:szCs w:val="24"/>
-        </w:rPr>
-        <w:t>zrevrange myset 0 -1 withscores 查看myset中元素及分数（降序）</w:t>
-      </w:r>
-    </w:p>
-    <w:p>
-      <w:pPr>
-        <w:jc w:val="left"/>
-        <w:rPr>
-          <w:rFonts w:hint="eastAsia"/>
-          <w:b/>
-          <w:sz w:val="24"/>
-          <w:szCs w:val="24"/>
-        </w:rPr>
-      </w:pPr>
-      <w:r>
-        <w:rPr>
-          <w:rFonts w:hint="eastAsia"/>
-          <w:b/>
-          <w:sz w:val="24"/>
-          <w:szCs w:val="24"/>
-        </w:rPr>
-        <w:t>zremrangebyrank myset 0 4 删除排名前四的</w:t>
-      </w:r>
-    </w:p>
-    <w:p>
-      <w:pPr>
-        <w:jc w:val="left"/>
-        <w:rPr>
-          <w:rFonts w:hint="eastAsia"/>
-          <w:b/>
-          <w:sz w:val="24"/>
-          <w:szCs w:val="24"/>
-        </w:rPr>
-      </w:pPr>
-      <w:r>
-        <w:rPr>
-          <w:rFonts w:hint="eastAsia"/>
-          <w:b/>
-          <w:sz w:val="24"/>
-          <w:szCs w:val="24"/>
-        </w:rPr>
-        <w:t>zremrangebyscore myset 80 100删除分数在80到100之间的</w:t>
-      </w:r>
-    </w:p>
-    <w:p>
-      <w:pPr>
-        <w:jc w:val="left"/>
-        <w:rPr>
-          <w:rFonts w:hint="eastAsia"/>
-          <w:b/>
-          <w:sz w:val="24"/>
-          <w:szCs w:val="24"/>
-        </w:rPr>
-      </w:pPr>
-      <w:r>
-        <w:rPr>
-          <w:rFonts w:hint="eastAsia"/>
-          <w:b/>
-          <w:sz w:val="24"/>
-          <w:szCs w:val="24"/>
-        </w:rPr>
-        <w:t>zincrby myset 3 ls 给ls的分数加3</w:t>
-      </w:r>
-    </w:p>
-    <w:p>
-      <w:pPr>
-        <w:jc w:val="left"/>
-        <w:rPr>
-          <w:rFonts w:hint="eastAsia"/>
-          <w:b/>
-          <w:sz w:val="24"/>
-          <w:szCs w:val="24"/>
-        </w:rPr>
-      </w:pPr>
-      <w:r>
-        <w:rPr>
-          <w:rFonts w:hint="eastAsia"/>
-          <w:b/>
-          <w:sz w:val="24"/>
-          <w:szCs w:val="24"/>
-        </w:rPr>
-        <w:t>zcount myset 80 90 计算分数在80到90之间的个数</w:t>
-      </w:r>
-    </w:p>
-    <w:p>
-      <w:pPr>
-        <w:jc w:val="left"/>
-        <w:rPr>
-          <w:rFonts w:hint="eastAsia"/>
-          <w:b/>
-          <w:sz w:val="24"/>
-          <w:szCs w:val="24"/>
-        </w:rPr>
-      </w:pPr>
-      <w:r>
-        <w:rPr>
-          <w:rFonts w:hint="eastAsia"/>
-          <w:b/>
-          <w:sz w:val="24"/>
-          <w:szCs w:val="24"/>
-        </w:rPr>
-        <w:t>使用场景：游戏排名、微博的热点话题</w:t>
-      </w:r>
+      <w:r>
+        <w:rPr>
+          <w:rFonts w:ascii="宋体" w:hAnsi="宋体" w:eastAsia="宋体" w:cs="宋体"/>
+          <w:b/>
+          <w:bCs/>
+          <w:kern w:val="0"/>
+          <w:sz w:val="24"/>
+          <w:szCs w:val="24"/>
+          <w:lang w:val="en-US" w:eastAsia="zh-CN" w:bidi="ar"/>
+        </w:rPr>
+        <w:t>Redis Key的操作</w:t>
+      </w:r>
+      <w:r>
+        <w:rPr>
+          <w:rFonts w:ascii="宋体" w:hAnsi="宋体" w:eastAsia="宋体" w:cs="宋体"/>
+          <w:kern w:val="0"/>
+          <w:sz w:val="24"/>
+          <w:szCs w:val="24"/>
+          <w:lang w:val="en-US" w:eastAsia="zh-CN" w:bidi="ar"/>
+        </w:rPr>
+        <w:br w:type="textWrapping"/>
+      </w:r>
+      <w:r>
+        <w:rPr>
+          <w:rFonts w:ascii="宋体" w:hAnsi="宋体" w:eastAsia="宋体" w:cs="宋体"/>
+          <w:kern w:val="0"/>
+          <w:sz w:val="24"/>
+          <w:szCs w:val="24"/>
+          <w:lang w:val="en-US" w:eastAsia="zh-CN" w:bidi="ar"/>
+        </w:rPr>
+        <w:t>rename key key1 重命名key</w:t>
+      </w:r>
+      <w:r>
+        <w:rPr>
+          <w:rFonts w:ascii="宋体" w:hAnsi="宋体" w:eastAsia="宋体" w:cs="宋体"/>
+          <w:kern w:val="0"/>
+          <w:sz w:val="24"/>
+          <w:szCs w:val="24"/>
+          <w:lang w:val="en-US" w:eastAsia="zh-CN" w:bidi="ar"/>
+        </w:rPr>
+        <w:br w:type="textWrapping"/>
+      </w:r>
+      <w:r>
+        <w:rPr>
+          <w:rFonts w:ascii="宋体" w:hAnsi="宋体" w:eastAsia="宋体" w:cs="宋体"/>
+          <w:kern w:val="0"/>
+          <w:sz w:val="24"/>
+          <w:szCs w:val="24"/>
+          <w:lang w:val="en-US" w:eastAsia="zh-CN" w:bidi="ar"/>
+        </w:rPr>
+        <w:t>keys * 查看所有key</w:t>
+      </w:r>
+      <w:r>
+        <w:rPr>
+          <w:rFonts w:ascii="宋体" w:hAnsi="宋体" w:eastAsia="宋体" w:cs="宋体"/>
+          <w:kern w:val="0"/>
+          <w:sz w:val="24"/>
+          <w:szCs w:val="24"/>
+          <w:lang w:val="en-US" w:eastAsia="zh-CN" w:bidi="ar"/>
+        </w:rPr>
+        <w:br w:type="textWrapping"/>
+      </w:r>
+      <w:r>
+        <w:rPr>
+          <w:rFonts w:ascii="宋体" w:hAnsi="宋体" w:eastAsia="宋体" w:cs="宋体"/>
+          <w:kern w:val="0"/>
+          <w:sz w:val="24"/>
+          <w:szCs w:val="24"/>
+          <w:lang w:val="en-US" w:eastAsia="zh-CN" w:bidi="ar"/>
+        </w:rPr>
+        <w:t>expire key 10s  设置key的过期时间</w:t>
+      </w:r>
+      <w:r>
+        <w:rPr>
+          <w:rFonts w:ascii="宋体" w:hAnsi="宋体" w:eastAsia="宋体" w:cs="宋体"/>
+          <w:kern w:val="0"/>
+          <w:sz w:val="24"/>
+          <w:szCs w:val="24"/>
+          <w:lang w:val="en-US" w:eastAsia="zh-CN" w:bidi="ar"/>
+        </w:rPr>
+        <w:br w:type="textWrapping"/>
+      </w:r>
+      <w:r>
+        <w:rPr>
+          <w:rFonts w:ascii="宋体" w:hAnsi="宋体" w:eastAsia="宋体" w:cs="宋体"/>
+          <w:kern w:val="0"/>
+          <w:sz w:val="24"/>
+          <w:szCs w:val="24"/>
+          <w:lang w:val="en-US" w:eastAsia="zh-CN" w:bidi="ar"/>
+        </w:rPr>
+        <w:t>type key 查看key的类型</w:t>
+      </w:r>
+      <w:r>
+        <w:rPr>
+          <w:rFonts w:ascii="宋体" w:hAnsi="宋体" w:eastAsia="宋体" w:cs="宋体"/>
+          <w:kern w:val="0"/>
+          <w:sz w:val="24"/>
+          <w:szCs w:val="24"/>
+          <w:lang w:val="en-US" w:eastAsia="zh-CN" w:bidi="ar"/>
+        </w:rPr>
+        <w:br w:type="textWrapping"/>
+      </w:r>
+      <w:r>
+        <w:rPr>
+          <w:rFonts w:ascii="宋体" w:hAnsi="宋体" w:eastAsia="宋体" w:cs="宋体"/>
+          <w:kern w:val="0"/>
+          <w:sz w:val="24"/>
+          <w:szCs w:val="24"/>
+          <w:lang w:val="en-US" w:eastAsia="zh-CN" w:bidi="ar"/>
+        </w:rPr>
+        <w:t xml:space="preserve">del key 删除key </w:t>
+      </w:r>
+    </w:p>
+    <w:p>
+      <w:pPr>
+        <w:jc w:val="left"/>
+        <w:rPr>
+          <w:rFonts w:hint="eastAsia"/>
+          <w:b/>
+          <w:sz w:val="24"/>
+          <w:szCs w:val="24"/>
+        </w:rPr>
+      </w:pPr>
     </w:p>
     <w:p>
       <w:pPr>
@@ -5006,7 +5139,7 @@
     <w:lsdException w:uiPriority="99" w:name="Normal Indent"/>
     <w:lsdException w:uiPriority="99" w:name="footnote text"/>
     <w:lsdException w:uiPriority="99" w:name="annotation text"/>
-    <w:lsdException w:uiPriority="99" w:name="header"/>
+    <w:lsdException w:qFormat="1" w:uiPriority="99" w:name="header"/>
     <w:lsdException w:uiPriority="99" w:name="footer"/>
     <w:lsdException w:uiPriority="99" w:name="index heading"/>
     <w:lsdException w:qFormat="1" w:uiPriority="35" w:name="caption"/>
@@ -5300,6 +5433,7 @@
     <w:link w:val="7"/>
     <w:semiHidden/>
     <w:unhideWhenUsed/>
+    <w:qFormat/>
     <w:uiPriority w:val="99"/>
     <w:pPr>
       <w:pBdr>

</xml_diff>